<commit_message>
Corregido error de calibracion critico. Eliminadas cuentas de verror que no se utiliza luego de calibrar
</commit_message>
<xml_diff>
--- a/Manual.docx
+++ b/Manual.docx
@@ -532,112 +532,578 @@
         <w:rPr>
           <w:lang w:val="en-US"/>
         </w:rPr>
+        <w:t xml:space="preserve">        </w:t>
+      </w:r>
+      <w:proofErr w:type="spellStart"/>
+      <w:r>
+        <w:rPr>
+          <w:lang w:val="en-US"/>
+        </w:rPr>
+        <w:t>vcorr_count</w:t>
+      </w:r>
+      <w:proofErr w:type="spellEnd"/>
+      <w:r>
+        <w:rPr>
+          <w:lang w:val="en-US"/>
+        </w:rPr>
+        <w:t xml:space="preserve"> += </w:t>
+      </w:r>
+      <w:proofErr w:type="gramStart"/>
+      <w:r>
+        <w:rPr>
+          <w:lang w:val="en-US"/>
+        </w:rPr>
+        <w:t>1.;</w:t>
+      </w:r>
+      <w:proofErr w:type="gramEnd"/>
+    </w:p>
+    <w:p>
+      <w:pPr>
+        <w:rPr>
+          <w:lang w:val="en-US"/>
+        </w:rPr>
+      </w:pPr>
+      <w:r>
+        <w:rPr>
+          <w:lang w:val="en-US"/>
+        </w:rPr>
+        <w:t xml:space="preserve">      </w:t>
+      </w:r>
+      <w:r>
+        <w:rPr>
+          <w:lang w:val="en-US"/>
+        </w:rPr>
+        <w:t>}</w:t>
+      </w:r>
+    </w:p>
+    <w:p>
+      <w:pPr>
+        <w:rPr>
+          <w:lang w:val="es-AR"/>
+        </w:rPr>
+      </w:pPr>
+      <w:proofErr w:type="spellStart"/>
+      <w:r>
+        <w:rPr>
+          <w:lang w:val="es-AR"/>
+        </w:rPr>
+        <w:t>verror_sum_outcycle</w:t>
+      </w:r>
+      <w:proofErr w:type="spellEnd"/>
+      <w:r>
+        <w:rPr>
+          <w:lang w:val="es-AR"/>
+        </w:rPr>
+        <w:t xml:space="preserve"> += </w:t>
+      </w:r>
+      <w:proofErr w:type="spellStart"/>
+      <w:r>
+        <w:rPr>
+          <w:lang w:val="es-AR"/>
+        </w:rPr>
+        <w:t>verror</w:t>
+      </w:r>
+      <w:proofErr w:type="spellEnd"/>
+      <w:r>
+        <w:rPr>
+          <w:lang w:val="es-AR"/>
+        </w:rPr>
+        <w:t>;</w:t>
+      </w:r>
+    </w:p>
+    <w:p>
+      <w:pPr>
+        <w:rPr>
+          <w:lang w:val="en-US"/>
+        </w:rPr>
+      </w:pPr>
+      <w:r>
+        <w:rPr>
+          <w:lang w:val="en-US"/>
+        </w:rPr>
+        <w:t xml:space="preserve">          </w:t>
+      </w:r>
+      <w:proofErr w:type="spellStart"/>
+      <w:proofErr w:type="gramStart"/>
+      <w:r>
+        <w:rPr>
+          <w:lang w:val="en-US"/>
+        </w:rPr>
+        <w:t>vzero</w:t>
+      </w:r>
+      <w:proofErr w:type="spellEnd"/>
+      <w:proofErr w:type="gramEnd"/>
+      <w:r>
+        <w:rPr>
+          <w:lang w:val="en-US"/>
+        </w:rPr>
+        <w:t xml:space="preserve"> = </w:t>
+      </w:r>
+      <w:proofErr w:type="spellStart"/>
+      <w:r>
+        <w:rPr>
+          <w:lang w:val="en-US"/>
+        </w:rPr>
+        <w:t>verror_sum_outcycle</w:t>
+      </w:r>
+      <w:proofErr w:type="spellEnd"/>
+      <w:r>
+        <w:rPr>
+          <w:lang w:val="en-US"/>
+        </w:rPr>
+        <w:t xml:space="preserve"> / float(CALIB_CYCLES);</w:t>
+      </w:r>
+    </w:p>
+    <w:p>
+      <w:pPr>
+        <w:rPr>
+          <w:lang w:val="en-US"/>
+        </w:rPr>
+      </w:pPr>
+    </w:p>
+    <w:p>
+      <w:pPr>
+        <w:rPr>
+          <w:lang w:val="es-AR"/>
+        </w:rPr>
+      </w:pPr>
+      <w:r>
+        <w:rPr>
+          <w:lang w:val="es-AR"/>
+        </w:rPr>
+        <w:t xml:space="preserve">Ejemplo de Salida </w:t>
+      </w:r>
+    </w:p>
+    <w:p>
+      <w:pPr>
+        <w:rPr>
+          <w:lang w:val="es-AR"/>
+        </w:rPr>
+      </w:pPr>
+      <w:proofErr w:type="spellStart"/>
+      <w:r>
+        <w:rPr>
+          <w:lang w:val="es-AR"/>
+        </w:rPr>
+        <w:t>Calibration</w:t>
+      </w:r>
+      <w:proofErr w:type="spellEnd"/>
+      <w:r>
+        <w:rPr>
+          <w:lang w:val="es-AR"/>
+        </w:rPr>
         <w:t xml:space="preserve"> </w:t>
       </w:r>
+      <w:proofErr w:type="spellStart"/>
+      <w:r>
+        <w:rPr>
+          <w:lang w:val="es-AR"/>
+        </w:rPr>
+        <w:t>iter</w:t>
+      </w:r>
+      <w:proofErr w:type="spellEnd"/>
+      <w:r>
+        <w:rPr>
+          <w:lang w:val="es-AR"/>
+        </w:rPr>
+        <w:t xml:space="preserve">, </w:t>
+      </w:r>
+      <w:proofErr w:type="spellStart"/>
+      <w:r>
+        <w:rPr>
+          <w:lang w:val="es-AR"/>
+        </w:rPr>
+        <w:t>cycle</w:t>
+      </w:r>
+      <w:proofErr w:type="spellEnd"/>
+      <w:r>
+        <w:rPr>
+          <w:lang w:val="es-AR"/>
+        </w:rPr>
+        <w:t xml:space="preserve">, </w:t>
+      </w:r>
+      <w:proofErr w:type="spellStart"/>
+      <w:r>
+        <w:rPr>
+          <w:lang w:val="es-AR"/>
+        </w:rPr>
+        <w:t>verror</w:t>
+      </w:r>
+      <w:proofErr w:type="spellEnd"/>
+      <w:r>
+        <w:rPr>
+          <w:lang w:val="es-AR"/>
+        </w:rPr>
+        <w:t>, sum: 160, 4, 0.02, 0.13</w:t>
+      </w:r>
+    </w:p>
+    <w:p>
+      <w:pPr>
+        <w:rPr>
+          <w:lang w:val="en-US"/>
+        </w:rPr>
+      </w:pPr>
+      <w:r>
+        <w:rPr>
+          <w:lang w:val="en-US"/>
+        </w:rPr>
+        <w:t xml:space="preserve">Calibration </w:t>
+      </w:r>
+      <w:proofErr w:type="spellStart"/>
+      <w:r>
+        <w:rPr>
+          <w:lang w:val="en-US"/>
+        </w:rPr>
+        <w:t>verror</w:t>
+      </w:r>
+      <w:proofErr w:type="spellEnd"/>
+      <w:r>
+        <w:rPr>
+          <w:lang w:val="en-US"/>
+        </w:rPr>
+        <w:t>: 0.03</w:t>
+      </w:r>
+      <w:r>
+        <w:rPr>
+          <w:lang w:val="en-US"/>
+        </w:rPr>
+        <w:cr/>
+      </w:r>
+    </w:p>
+    <w:p>
+      <w:pPr>
+        <w:rPr>
+          <w:lang w:val="en-US"/>
+        </w:rPr>
+      </w:pPr>
+      <w:r>
+        <w:rPr>
+          <w:lang w:val="en-US"/>
+        </w:rPr>
+        <w:t xml:space="preserve">Calibration </w:t>
+      </w:r>
+      <w:proofErr w:type="spellStart"/>
+      <w:r>
+        <w:rPr>
+          <w:lang w:val="en-US"/>
+        </w:rPr>
+        <w:t>iter</w:t>
+      </w:r>
+      <w:proofErr w:type="spellEnd"/>
+      <w:r>
+        <w:rPr>
+          <w:lang w:val="en-US"/>
+        </w:rPr>
+        <w:t xml:space="preserve">, cycle, </w:t>
+      </w:r>
+      <w:proofErr w:type="spellStart"/>
+      <w:r>
+        <w:rPr>
+          <w:lang w:val="en-US"/>
+        </w:rPr>
+        <w:t>verror</w:t>
+      </w:r>
+      <w:proofErr w:type="spellEnd"/>
+      <w:r>
+        <w:rPr>
+          <w:lang w:val="en-US"/>
+        </w:rPr>
+        <w:t>, sum: 143, 4, 0.02, 0.42</w:t>
+      </w:r>
+    </w:p>
+    <w:p>
+      <w:pPr>
+        <w:rPr>
+          <w:lang w:val="en-US"/>
+        </w:rPr>
+      </w:pPr>
+      <w:r>
+        <w:rPr>
+          <w:lang w:val="en-US"/>
+        </w:rPr>
+        <w:t xml:space="preserve">Calibration </w:t>
+      </w:r>
+      <w:proofErr w:type="spellStart"/>
+      <w:r>
+        <w:rPr>
+          <w:lang w:val="en-US"/>
+        </w:rPr>
+        <w:t>verror</w:t>
+      </w:r>
+      <w:proofErr w:type="spellEnd"/>
+      <w:r>
+        <w:rPr>
+          <w:lang w:val="en-US"/>
+        </w:rPr>
+        <w:t>: 0.09</w:t>
+      </w:r>
+      <w:r>
+        <w:rPr>
+          <w:lang w:val="en-US"/>
+        </w:rPr>
+        <w:cr/>
+      </w:r>
+      <w:r>
+        <w:rPr>
+          <w:lang w:val="en-US"/>
+        </w:rPr>
+        <w:br w:type="page"/>
+      </w:r>
+    </w:p>
+    <w:p>
+      <w:pPr>
+        <w:rPr>
+          <w:lang w:val="en-US"/>
+        </w:rPr>
+      </w:pPr>
+    </w:p>
+    <w:p>
+      <w:pPr>
+        <w:rPr>
+          <w:lang w:val="en-US"/>
+        </w:rPr>
+      </w:pPr>
+      <w:r>
+        <w:rPr>
+          <w:lang w:val="en-US"/>
+        </w:rPr>
+        <w:t xml:space="preserve">Calibration </w:t>
+      </w:r>
+      <w:proofErr w:type="spellStart"/>
+      <w:r>
+        <w:rPr>
+          <w:lang w:val="en-US"/>
+        </w:rPr>
+        <w:t>iter</w:t>
+      </w:r>
+      <w:proofErr w:type="spellEnd"/>
+      <w:r>
+        <w:rPr>
+          <w:lang w:val="en-US"/>
+        </w:rPr>
+        <w:t xml:space="preserve">, cycle, </w:t>
+      </w:r>
+      <w:proofErr w:type="spellStart"/>
+      <w:r>
+        <w:rPr>
+          <w:lang w:val="en-US"/>
+        </w:rPr>
+        <w:t>verror</w:t>
+      </w:r>
+      <w:proofErr w:type="spellEnd"/>
+      <w:r>
+        <w:rPr>
+          <w:lang w:val="en-US"/>
+        </w:rPr>
+        <w:t>, sum: 20, 0, 0.30, 0.00</w:t>
+      </w:r>
+      <w:r>
+        <w:rPr>
+          <w:lang w:val="en-US"/>
+        </w:rPr>
+        <w:cr/>
+      </w:r>
+    </w:p>
+    <w:p>
+      <w:pPr>
+        <w:rPr>
+          <w:lang w:val="en-US"/>
+        </w:rPr>
+      </w:pPr>
       <w:bookmarkStart w:id="0" w:name="_GoBack"/>
       <w:bookmarkEnd w:id="0"/>
-      <w:r>
-        <w:rPr>
-          <w:lang w:val="en-US"/>
-        </w:rPr>
-        <w:t xml:space="preserve">       </w:t>
-      </w:r>
-      <w:proofErr w:type="spellStart"/>
-      <w:r>
-        <w:rPr>
-          <w:lang w:val="en-US"/>
-        </w:rPr>
-        <w:t>vcorr_count</w:t>
-      </w:r>
-      <w:proofErr w:type="spellEnd"/>
-      <w:r>
-        <w:rPr>
-          <w:lang w:val="en-US"/>
-        </w:rPr>
-        <w:t xml:space="preserve"> += </w:t>
-      </w:r>
+    </w:p>
+    <w:p>
+      <w:pPr>
+        <w:rPr>
+          <w:lang w:val="en-US"/>
+        </w:rPr>
+      </w:pPr>
+      <w:r>
+        <w:rPr>
+          <w:lang w:val="en-US"/>
+        </w:rPr>
+        <w:t xml:space="preserve">End </w:t>
+      </w:r>
+      <w:proofErr w:type="spellStart"/>
+      <w:r>
+        <w:rPr>
+          <w:lang w:val="en-US"/>
+        </w:rPr>
+        <w:t>Exsuff</w:t>
+      </w:r>
+      <w:proofErr w:type="spellEnd"/>
+      <w:r>
+        <w:rPr>
+          <w:lang w:val="en-US"/>
+        </w:rPr>
+        <w:t xml:space="preserve">. </w:t>
+      </w:r>
+      <w:proofErr w:type="spellStart"/>
+      <w:r>
+        <w:rPr>
+          <w:lang w:val="en-US"/>
+        </w:rPr>
+        <w:t>Rel</w:t>
+      </w:r>
+      <w:proofErr w:type="spellEnd"/>
+      <w:r>
+        <w:rPr>
+          <w:lang w:val="en-US"/>
+        </w:rPr>
+        <w:t xml:space="preserve"> </w:t>
+      </w:r>
+      <w:proofErr w:type="spellStart"/>
+      <w:r>
+        <w:rPr>
+          <w:lang w:val="en-US"/>
+        </w:rPr>
+        <w:t>Msec</w:t>
+      </w:r>
+      <w:proofErr w:type="spellEnd"/>
+      <w:r>
+        <w:rPr>
+          <w:lang w:val="en-US"/>
+        </w:rPr>
+        <w:t xml:space="preserve">: 1339, Abs: 27020 </w:t>
+      </w:r>
+      <w:proofErr w:type="spellStart"/>
+      <w:r>
+        <w:rPr>
+          <w:lang w:val="en-US"/>
+        </w:rPr>
+        <w:t>Exsuff</w:t>
+      </w:r>
+      <w:proofErr w:type="spellEnd"/>
+      <w:r>
+        <w:rPr>
+          <w:lang w:val="en-US"/>
+        </w:rPr>
+        <w:t xml:space="preserve"> time: 1334</w:t>
+      </w:r>
+    </w:p>
+    <w:p>
+      <w:pPr>
+        <w:rPr>
+          <w:lang w:val="en-US"/>
+        </w:rPr>
+      </w:pPr>
+      <w:r>
+        <w:rPr>
+          <w:lang w:val="en-US"/>
+        </w:rPr>
+        <w:t xml:space="preserve">INSUFLACION </w:t>
+      </w:r>
+    </w:p>
+    <w:p>
+      <w:pPr>
+        <w:rPr>
+          <w:lang w:val="en-US"/>
+        </w:rPr>
+      </w:pPr>
+      <w:r>
+        <w:rPr>
+          <w:lang w:val="en-US"/>
+        </w:rPr>
+        <w:t>Calibration sum: 3.16</w:t>
+      </w:r>
+    </w:p>
+    <w:p>
+      <w:pPr>
+        <w:rPr>
+          <w:lang w:val="en-US"/>
+        </w:rPr>
+      </w:pPr>
+      <w:proofErr w:type="spellStart"/>
       <w:proofErr w:type="gramStart"/>
       <w:r>
         <w:rPr>
           <w:lang w:val="en-US"/>
         </w:rPr>
-        <w:t>1.;</w:t>
-      </w:r>
+        <w:t>readed</w:t>
+      </w:r>
+      <w:proofErr w:type="spellEnd"/>
       <w:proofErr w:type="gramEnd"/>
-    </w:p>
-    <w:p>
-      <w:pPr>
-        <w:rPr>
-          <w:lang w:val="es-AR"/>
-        </w:rPr>
-      </w:pPr>
-      <w:r>
-        <w:rPr>
-          <w:lang w:val="en-US"/>
-        </w:rPr>
-        <w:t xml:space="preserve">      </w:t>
-      </w:r>
-      <w:r>
-        <w:rPr>
-          <w:lang w:val="es-AR"/>
-        </w:rPr>
-        <w:t>}</w:t>
-      </w:r>
-    </w:p>
-    <w:p>
-      <w:pPr>
-        <w:rPr>
-          <w:lang w:val="es-AR"/>
-        </w:rPr>
-      </w:pPr>
-      <w:proofErr w:type="spellStart"/>
-      <w:r>
-        <w:rPr>
-          <w:lang w:val="es-AR"/>
-        </w:rPr>
-        <w:t>verror_sum_outcycle</w:t>
-      </w:r>
-      <w:proofErr w:type="spellEnd"/>
-      <w:r>
-        <w:rPr>
-          <w:lang w:val="es-AR"/>
-        </w:rPr>
-        <w:t xml:space="preserve"> += </w:t>
-      </w:r>
-      <w:proofErr w:type="spellStart"/>
-      <w:r>
-        <w:rPr>
-          <w:lang w:val="es-AR"/>
+      <w:r>
+        <w:rPr>
+          <w:lang w:val="en-US"/>
+        </w:rPr>
+        <w:t>: 0.02</w:t>
+      </w:r>
+    </w:p>
+    <w:p>
+      <w:pPr>
+        <w:rPr>
+          <w:lang w:val="en-US"/>
+        </w:rPr>
+      </w:pPr>
+      <w:r>
+        <w:rPr>
+          <w:lang w:val="en-US"/>
+        </w:rPr>
+        <w:t xml:space="preserve">Calibration </w:t>
+      </w:r>
+      <w:proofErr w:type="spellStart"/>
+      <w:r>
+        <w:rPr>
+          <w:lang w:val="en-US"/>
+        </w:rPr>
+        <w:t>iter</w:t>
+      </w:r>
+      <w:proofErr w:type="spellEnd"/>
+      <w:r>
+        <w:rPr>
+          <w:lang w:val="en-US"/>
+        </w:rPr>
+        <w:t xml:space="preserve">, cycle, </w:t>
+      </w:r>
+      <w:proofErr w:type="spellStart"/>
+      <w:r>
+        <w:rPr>
+          <w:lang w:val="en-US"/>
         </w:rPr>
         <w:t>verror</w:t>
       </w:r>
       <w:proofErr w:type="spellEnd"/>
       <w:r>
         <w:rPr>
-          <w:lang w:val="es-AR"/>
-        </w:rPr>
-        <w:t>;</w:t>
-      </w:r>
-    </w:p>
-    <w:p>
-      <w:pPr>
-        <w:rPr>
-          <w:lang w:val="en-US"/>
-        </w:rPr>
-      </w:pPr>
-      <w:r>
-        <w:rPr>
-          <w:lang w:val="en-US"/>
-        </w:rPr>
-        <w:t xml:space="preserve">          </w:t>
-      </w:r>
+          <w:lang w:val="en-US"/>
+        </w:rPr>
+        <w:t>, sum: 141, 1, 0.02, 0.30</w:t>
+      </w:r>
+      <w:r>
+        <w:rPr>
+          <w:lang w:val="en-US"/>
+        </w:rPr>
+        <w:cr/>
+      </w:r>
+    </w:p>
+    <w:p>
+      <w:pPr>
+        <w:rPr>
+          <w:lang w:val="en-US"/>
+        </w:rPr>
+      </w:pPr>
+      <w:r>
+        <w:rPr>
+          <w:lang w:val="en-US"/>
+        </w:rPr>
+        <w:t>Calibration sum: 3.25</w:t>
+      </w:r>
+    </w:p>
+    <w:p>
+      <w:pPr>
+        <w:rPr>
+          <w:lang w:val="en-US"/>
+        </w:rPr>
+      </w:pPr>
       <w:proofErr w:type="spellStart"/>
       <w:proofErr w:type="gramStart"/>
       <w:r>
         <w:rPr>
           <w:lang w:val="en-US"/>
         </w:rPr>
-        <w:t>vzero</w:t>
+        <w:t>readed</w:t>
       </w:r>
       <w:proofErr w:type="spellEnd"/>
       <w:proofErr w:type="gramEnd"/>
@@ -645,104 +1111,262 @@
         <w:rPr>
           <w:lang w:val="en-US"/>
         </w:rPr>
-        <w:t xml:space="preserve"> = </w:t>
-      </w:r>
-      <w:proofErr w:type="spellStart"/>
-      <w:r>
-        <w:rPr>
-          <w:lang w:val="en-US"/>
-        </w:rPr>
-        <w:t>verror_sum_outcycle</w:t>
-      </w:r>
-      <w:proofErr w:type="spellEnd"/>
-      <w:r>
-        <w:rPr>
-          <w:lang w:val="en-US"/>
-        </w:rPr>
-        <w:t xml:space="preserve"> / float(CALIB_CYCLES);</w:t>
-      </w:r>
-    </w:p>
-    <w:p>
-      <w:pPr>
-        <w:rPr>
-          <w:lang w:val="en-US"/>
-        </w:rPr>
-      </w:pPr>
-    </w:p>
-    <w:p>
-      <w:pPr>
-        <w:rPr>
-          <w:lang w:val="es-AR"/>
-        </w:rPr>
-      </w:pPr>
-      <w:r>
-        <w:rPr>
-          <w:lang w:val="es-AR"/>
-        </w:rPr>
-        <w:t xml:space="preserve">Ejemplo de Salida </w:t>
-      </w:r>
-    </w:p>
-    <w:p>
-      <w:pPr>
-        <w:rPr>
-          <w:lang w:val="es-AR"/>
-        </w:rPr>
-      </w:pPr>
-      <w:proofErr w:type="spellStart"/>
-      <w:r>
-        <w:rPr>
-          <w:lang w:val="es-AR"/>
-        </w:rPr>
-        <w:t>Calibration</w:t>
-      </w:r>
-      <w:proofErr w:type="spellEnd"/>
-      <w:r>
-        <w:rPr>
-          <w:lang w:val="es-AR"/>
+        <w:t>: 0.02</w:t>
+      </w:r>
+    </w:p>
+    <w:p>
+      <w:pPr>
+        <w:rPr>
+          <w:lang w:val="en-US"/>
+        </w:rPr>
+      </w:pPr>
+      <w:r>
+        <w:rPr>
+          <w:lang w:val="en-US"/>
+        </w:rPr>
+        <w:t xml:space="preserve">Calibration </w:t>
+      </w:r>
+      <w:proofErr w:type="spellStart"/>
+      <w:r>
+        <w:rPr>
+          <w:lang w:val="en-US"/>
+        </w:rPr>
+        <w:t>iter</w:t>
+      </w:r>
+      <w:proofErr w:type="spellEnd"/>
+      <w:r>
+        <w:rPr>
+          <w:lang w:val="en-US"/>
+        </w:rPr>
+        <w:t xml:space="preserve">, cycle, </w:t>
+      </w:r>
+      <w:proofErr w:type="spellStart"/>
+      <w:r>
+        <w:rPr>
+          <w:lang w:val="en-US"/>
+        </w:rPr>
+        <w:t>verror</w:t>
+      </w:r>
+      <w:proofErr w:type="spellEnd"/>
+      <w:r>
+        <w:rPr>
+          <w:lang w:val="en-US"/>
+        </w:rPr>
+        <w:t>, sum: 147, 2, 0.02, 0.33</w:t>
+      </w:r>
+    </w:p>
+    <w:p>
+      <w:pPr>
+        <w:rPr>
+          <w:lang w:val="en-US"/>
+        </w:rPr>
+      </w:pPr>
+      <w:r>
+        <w:rPr>
+          <w:lang w:val="en-US"/>
+        </w:rPr>
+        <w:t>Calibration sum: 0.02</w:t>
+      </w:r>
+      <w:r>
+        <w:rPr>
+          <w:lang w:val="en-US"/>
+        </w:rPr>
+        <w:cr/>
+      </w:r>
+    </w:p>
+    <w:p>
+      <w:pPr>
+        <w:rPr>
+          <w:lang w:val="en-US"/>
+        </w:rPr>
+      </w:pPr>
+    </w:p>
+    <w:p>
+      <w:pPr>
+        <w:rPr>
+          <w:lang w:val="en-US"/>
+        </w:rPr>
+      </w:pPr>
+      <w:r>
+        <w:rPr>
+          <w:lang w:val="en-US"/>
+        </w:rPr>
+        <w:t xml:space="preserve">End </w:t>
+      </w:r>
+      <w:proofErr w:type="spellStart"/>
+      <w:r>
+        <w:rPr>
+          <w:lang w:val="en-US"/>
+        </w:rPr>
+        <w:t>Exsuff</w:t>
+      </w:r>
+      <w:proofErr w:type="spellEnd"/>
+      <w:r>
+        <w:rPr>
+          <w:lang w:val="en-US"/>
+        </w:rPr>
+        <w:t xml:space="preserve">. </w:t>
+      </w:r>
+      <w:proofErr w:type="spellStart"/>
+      <w:r>
+        <w:rPr>
+          <w:lang w:val="en-US"/>
+        </w:rPr>
+        <w:t>Rel</w:t>
+      </w:r>
+      <w:proofErr w:type="spellEnd"/>
+      <w:r>
+        <w:rPr>
+          <w:lang w:val="en-US"/>
         </w:rPr>
         <w:t xml:space="preserve"> </w:t>
       </w:r>
       <w:proofErr w:type="spellStart"/>
       <w:r>
         <w:rPr>
-          <w:lang w:val="es-AR"/>
+          <w:lang w:val="en-US"/>
+        </w:rPr>
+        <w:t>Msec</w:t>
+      </w:r>
+      <w:proofErr w:type="spellEnd"/>
+      <w:r>
+        <w:rPr>
+          <w:lang w:val="en-US"/>
+        </w:rPr>
+        <w:t xml:space="preserve">: 1341, Abs: 31147 </w:t>
+      </w:r>
+      <w:proofErr w:type="spellStart"/>
+      <w:r>
+        <w:rPr>
+          <w:lang w:val="en-US"/>
+        </w:rPr>
+        <w:t>Exsuff</w:t>
+      </w:r>
+      <w:proofErr w:type="spellEnd"/>
+      <w:r>
+        <w:rPr>
+          <w:lang w:val="en-US"/>
+        </w:rPr>
+        <w:t xml:space="preserve"> time: 1334</w:t>
+      </w:r>
+    </w:p>
+    <w:p>
+      <w:pPr>
+        <w:rPr>
+          <w:lang w:val="en-US"/>
+        </w:rPr>
+      </w:pPr>
+      <w:r>
+        <w:rPr>
+          <w:lang w:val="en-US"/>
+        </w:rPr>
+        <w:t xml:space="preserve">INSUFLACION </w:t>
+      </w:r>
+    </w:p>
+    <w:p>
+      <w:pPr>
+        <w:rPr>
+          <w:lang w:val="en-US"/>
+        </w:rPr>
+      </w:pPr>
+      <w:r>
+        <w:rPr>
+          <w:lang w:val="en-US"/>
+        </w:rPr>
+        <w:t>Calibration sum: 3.17</w:t>
+      </w:r>
+    </w:p>
+    <w:p>
+      <w:pPr>
+        <w:rPr>
+          <w:lang w:val="en-US"/>
+        </w:rPr>
+      </w:pPr>
+      <w:proofErr w:type="spellStart"/>
+      <w:proofErr w:type="gramStart"/>
+      <w:r>
+        <w:rPr>
+          <w:lang w:val="en-US"/>
+        </w:rPr>
+        <w:t>readed</w:t>
+      </w:r>
+      <w:proofErr w:type="spellEnd"/>
+      <w:proofErr w:type="gramEnd"/>
+      <w:r>
+        <w:rPr>
+          <w:lang w:val="en-US"/>
+        </w:rPr>
+        <w:t>: 0.02</w:t>
+      </w:r>
+    </w:p>
+    <w:p>
+      <w:pPr>
+        <w:rPr>
+          <w:lang w:val="en-US"/>
+        </w:rPr>
+      </w:pPr>
+      <w:r>
+        <w:rPr>
+          <w:lang w:val="en-US"/>
+        </w:rPr>
+        <w:t xml:space="preserve">Calibration </w:t>
+      </w:r>
+      <w:proofErr w:type="spellStart"/>
+      <w:r>
+        <w:rPr>
+          <w:lang w:val="en-US"/>
         </w:rPr>
         <w:t>iter</w:t>
       </w:r>
       <w:proofErr w:type="spellEnd"/>
       <w:r>
         <w:rPr>
-          <w:lang w:val="es-AR"/>
-        </w:rPr>
-        <w:t xml:space="preserve">, </w:t>
-      </w:r>
-      <w:proofErr w:type="spellStart"/>
-      <w:r>
-        <w:rPr>
-          <w:lang w:val="es-AR"/>
-        </w:rPr>
-        <w:t>cycle</w:t>
-      </w:r>
-      <w:proofErr w:type="spellEnd"/>
-      <w:r>
-        <w:rPr>
-          <w:lang w:val="es-AR"/>
-        </w:rPr>
-        <w:t xml:space="preserve">, </w:t>
-      </w:r>
-      <w:proofErr w:type="spellStart"/>
-      <w:r>
-        <w:rPr>
-          <w:lang w:val="es-AR"/>
+          <w:lang w:val="en-US"/>
+        </w:rPr>
+        <w:t xml:space="preserve">, cycle, </w:t>
+      </w:r>
+      <w:proofErr w:type="spellStart"/>
+      <w:r>
+        <w:rPr>
+          <w:lang w:val="en-US"/>
         </w:rPr>
         <w:t>verror</w:t>
       </w:r>
       <w:proofErr w:type="spellEnd"/>
       <w:r>
         <w:rPr>
-          <w:lang w:val="es-AR"/>
-        </w:rPr>
-        <w:t>, sum: 160, 4, 0.02, 0.13</w:t>
+          <w:lang w:val="en-US"/>
+        </w:rPr>
+        <w:t>, sum: 142, 3, 0.02, 0.35</w:t>
+      </w:r>
+      <w:r>
+        <w:rPr>
+          <w:lang w:val="en-US"/>
+        </w:rPr>
+        <w:cr/>
+      </w:r>
+    </w:p>
+    <w:p>
+      <w:pPr>
+        <w:rPr>
+          <w:lang w:val="en-US"/>
+        </w:rPr>
+      </w:pPr>
+      <w:proofErr w:type="spellStart"/>
+      <w:proofErr w:type="gramStart"/>
+      <w:r>
+        <w:rPr>
+          <w:lang w:val="en-US"/>
+        </w:rPr>
+        <w:t>readed</w:t>
+      </w:r>
+      <w:proofErr w:type="spellEnd"/>
+      <w:proofErr w:type="gramEnd"/>
+      <w:r>
+        <w:rPr>
+          <w:lang w:val="en-US"/>
+        </w:rPr>
+        <w:t>: 0.02</w:t>
       </w:r>
     </w:p>
     <w:p>
@@ -762,6 +1386,20 @@
         <w:rPr>
           <w:lang w:val="en-US"/>
         </w:rPr>
+        <w:t>iter</w:t>
+      </w:r>
+      <w:proofErr w:type="spellEnd"/>
+      <w:r>
+        <w:rPr>
+          <w:lang w:val="en-US"/>
+        </w:rPr>
+        <w:t xml:space="preserve">, cycle, </w:t>
+      </w:r>
+      <w:proofErr w:type="spellStart"/>
+      <w:r>
+        <w:rPr>
+          <w:lang w:val="en-US"/>
+        </w:rPr>
         <w:t>verror</w:t>
       </w:r>
       <w:proofErr w:type="spellEnd"/>
@@ -769,7 +1407,47 @@
         <w:rPr>
           <w:lang w:val="en-US"/>
         </w:rPr>
-        <w:t>: 0.03</w:t>
+        <w:t>, sum: 146, 4, 0.02, 0.37</w:t>
+      </w:r>
+    </w:p>
+    <w:p>
+      <w:pPr>
+        <w:rPr>
+          <w:lang w:val="en-US"/>
+        </w:rPr>
+      </w:pPr>
+      <w:r>
+        <w:rPr>
+          <w:lang w:val="en-US"/>
+        </w:rPr>
+        <w:t xml:space="preserve">Calibration </w:t>
+      </w:r>
+      <w:proofErr w:type="spellStart"/>
+      <w:r>
+        <w:rPr>
+          <w:lang w:val="en-US"/>
+        </w:rPr>
+        <w:t>verror</w:t>
+      </w:r>
+      <w:proofErr w:type="spellEnd"/>
+      <w:r>
+        <w:rPr>
+          <w:lang w:val="en-US"/>
+        </w:rPr>
+        <w:t>: 0.08</w:t>
+      </w:r>
+    </w:p>
+    <w:p>
+      <w:pPr>
+        <w:rPr>
+          <w:lang w:val="en-US"/>
+        </w:rPr>
+      </w:pPr>
+      <w:r>
+        <w:rPr>
+          <w:lang w:val="en-US"/>
+        </w:rPr>
+        <w:t>ENDED TIME WHILE MOVING</w:t>
       </w:r>
       <w:r>
         <w:rPr>
@@ -777,12 +1455,20 @@
         </w:rPr>
         <w:cr/>
       </w:r>
-      <w:r>
-        <w:rPr>
-          <w:lang w:val="en-US"/>
-        </w:rPr>
-        <w:br w:type="page"/>
-      </w:r>
+    </w:p>
+    <w:p>
+      <w:pPr>
+        <w:rPr>
+          <w:lang w:val="en-US"/>
+        </w:rPr>
+      </w:pPr>
+    </w:p>
+    <w:p>
+      <w:pPr>
+        <w:rPr>
+          <w:lang w:val="en-US"/>
+        </w:rPr>
+      </w:pPr>
     </w:p>
     <w:p>
       <w:pPr>

</xml_diff>

<commit_message>
added battery and temp tests
</commit_message>
<xml_diff>
--- a/Manual.docx
+++ b/Manual.docx
@@ -289,7 +289,7 @@
       </w:pPr>
       <w:r>
         <w:rPr>
-          <w:lang w:val="en-US"/>
+          <w:lang w:val="es-AR"/>
         </w:rPr>
         <w:t xml:space="preserve">    </w:t>
       </w:r>
@@ -1025,17 +1025,7 @@
           <w:szCs w:val="20"/>
           <w:lang w:val="en-US"/>
         </w:rPr>
-        <w:t xml:space="preserve"> =</w:t>
-      </w:r>
-      <w:bookmarkStart w:id="0" w:name="_GoBack"/>
-      <w:bookmarkEnd w:id="0"/>
-      <w:r>
-        <w:rPr>
-          <w:sz w:val="20"/>
-          <w:szCs w:val="20"/>
-          <w:lang w:val="en-US"/>
-        </w:rPr>
-        <w:t xml:space="preserve"> false;</w:t>
+        <w:t xml:space="preserve"> = false;</w:t>
       </w:r>
     </w:p>
     <w:p>
@@ -1211,7 +1201,7 @@
         <w:rPr>
           <w:sz w:val="20"/>
           <w:szCs w:val="20"/>
-          <w:lang w:val="es-AR"/>
+          <w:lang w:val="en-US"/>
         </w:rPr>
       </w:pPr>
       <w:r>
@@ -1227,7 +1217,7 @@
         <w:rPr>
           <w:sz w:val="20"/>
           <w:szCs w:val="20"/>
-          <w:lang w:val="es-AR"/>
+          <w:lang w:val="en-US"/>
         </w:rPr>
         <w:t>vcorr_count</w:t>
       </w:r>
@@ -1236,7 +1226,7 @@
         <w:rPr>
           <w:sz w:val="20"/>
           <w:szCs w:val="20"/>
-          <w:lang w:val="es-AR"/>
+          <w:lang w:val="en-US"/>
         </w:rPr>
         <w:t xml:space="preserve"> = </w:t>
       </w:r>
@@ -1245,7 +1235,7 @@
         <w:rPr>
           <w:sz w:val="20"/>
           <w:szCs w:val="20"/>
-          <w:lang w:val="es-AR"/>
+          <w:lang w:val="en-US"/>
         </w:rPr>
         <w:t>verror_sum</w:t>
       </w:r>
@@ -1254,7 +1244,7 @@
         <w:rPr>
           <w:sz w:val="20"/>
           <w:szCs w:val="20"/>
-          <w:lang w:val="es-AR"/>
+          <w:lang w:val="en-US"/>
         </w:rPr>
         <w:t xml:space="preserve"> = </w:t>
       </w:r>
@@ -1263,7 +1253,7 @@
         <w:rPr>
           <w:sz w:val="20"/>
           <w:szCs w:val="20"/>
-          <w:lang w:val="es-AR"/>
+          <w:lang w:val="en-US"/>
         </w:rPr>
         <w:t>0.;</w:t>
       </w:r>
@@ -1275,14 +1265,14 @@
         <w:rPr>
           <w:sz w:val="20"/>
           <w:szCs w:val="20"/>
-          <w:lang w:val="es-AR"/>
-        </w:rPr>
-      </w:pPr>
-      <w:r>
-        <w:rPr>
-          <w:sz w:val="20"/>
-          <w:szCs w:val="20"/>
-          <w:lang w:val="es-AR"/>
+          <w:lang w:val="en-US"/>
+        </w:rPr>
+      </w:pPr>
+      <w:r>
+        <w:rPr>
+          <w:sz w:val="20"/>
+          <w:szCs w:val="20"/>
+          <w:lang w:val="en-US"/>
         </w:rPr>
         <w:lastRenderedPageBreak/>
         <w:t xml:space="preserve">      }</w:t>
@@ -1292,202 +1282,54 @@
       <w:pPr>
         <w:shd w:val="clear" w:color="auto" w:fill="BFBFBF" w:themeFill="background1" w:themeFillShade="BF"/>
         <w:rPr>
-          <w:lang w:val="es-AR"/>
-        </w:rPr>
-      </w:pPr>
-    </w:p>
-    <w:p>
-      <w:pPr>
-        <w:rPr>
-          <w:lang w:val="es-AR"/>
-        </w:rPr>
-      </w:pPr>
-    </w:p>
-    <w:p>
-      <w:pPr>
-        <w:rPr>
-          <w:lang w:val="es-AR"/>
-        </w:rPr>
-      </w:pPr>
-      <w:r>
-        <w:rPr>
-          <w:lang w:val="es-AR"/>
-        </w:rPr>
-        <w:t xml:space="preserve">Ejemplo de Salida </w:t>
-      </w:r>
-    </w:p>
-    <w:p>
-      <w:pPr>
-        <w:rPr>
-          <w:lang w:val="es-AR"/>
-        </w:rPr>
-      </w:pPr>
-      <w:proofErr w:type="spellStart"/>
-      <w:r>
-        <w:rPr>
-          <w:lang w:val="es-AR"/>
-        </w:rPr>
-        <w:t>Calibration</w:t>
-      </w:r>
-      <w:proofErr w:type="spellEnd"/>
-      <w:r>
-        <w:rPr>
-          <w:lang w:val="es-AR"/>
-        </w:rPr>
-        <w:t xml:space="preserve"> </w:t>
-      </w:r>
-      <w:proofErr w:type="spellStart"/>
-      <w:r>
-        <w:rPr>
-          <w:lang w:val="es-AR"/>
-        </w:rPr>
-        <w:t>iter</w:t>
-      </w:r>
-      <w:proofErr w:type="spellEnd"/>
-      <w:r>
-        <w:rPr>
-          <w:lang w:val="es-AR"/>
-        </w:rPr>
-        <w:t xml:space="preserve">, </w:t>
-      </w:r>
-      <w:proofErr w:type="spellStart"/>
-      <w:r>
-        <w:rPr>
-          <w:lang w:val="es-AR"/>
-        </w:rPr>
-        <w:t>cycle</w:t>
-      </w:r>
-      <w:proofErr w:type="spellEnd"/>
-      <w:r>
-        <w:rPr>
-          <w:lang w:val="es-AR"/>
-        </w:rPr>
-        <w:t xml:space="preserve">, </w:t>
-      </w:r>
-      <w:proofErr w:type="spellStart"/>
-      <w:r>
-        <w:rPr>
-          <w:lang w:val="es-AR"/>
-        </w:rPr>
-        <w:t>verror</w:t>
-      </w:r>
-      <w:proofErr w:type="spellEnd"/>
-      <w:r>
-        <w:rPr>
-          <w:lang w:val="es-AR"/>
-        </w:rPr>
-        <w:t>, sum: 160, 4, 0.02, 0.13</w:t>
-      </w:r>
-    </w:p>
-    <w:p>
-      <w:pPr>
-        <w:rPr>
-          <w:lang w:val="en-US"/>
-        </w:rPr>
-      </w:pPr>
-      <w:r>
-        <w:rPr>
-          <w:lang w:val="en-US"/>
-        </w:rPr>
-        <w:t xml:space="preserve">Calibration </w:t>
-      </w:r>
-      <w:proofErr w:type="spellStart"/>
-      <w:r>
-        <w:rPr>
-          <w:lang w:val="en-US"/>
-        </w:rPr>
-        <w:t>verror</w:t>
-      </w:r>
-      <w:proofErr w:type="spellEnd"/>
-      <w:r>
-        <w:rPr>
-          <w:lang w:val="en-US"/>
-        </w:rPr>
-        <w:t>: 0.03</w:t>
-      </w:r>
-      <w:r>
-        <w:rPr>
-          <w:lang w:val="en-US"/>
-        </w:rPr>
-        <w:cr/>
-      </w:r>
-    </w:p>
-    <w:p>
-      <w:pPr>
-        <w:rPr>
-          <w:lang w:val="en-US"/>
-        </w:rPr>
-      </w:pPr>
-      <w:r>
-        <w:rPr>
-          <w:lang w:val="en-US"/>
-        </w:rPr>
-        <w:t xml:space="preserve">Calibration </w:t>
-      </w:r>
-      <w:proofErr w:type="spellStart"/>
-      <w:r>
-        <w:rPr>
-          <w:lang w:val="en-US"/>
-        </w:rPr>
-        <w:t>iter</w:t>
-      </w:r>
-      <w:proofErr w:type="spellEnd"/>
-      <w:r>
-        <w:rPr>
-          <w:lang w:val="en-US"/>
-        </w:rPr>
-        <w:t xml:space="preserve">, cycle, </w:t>
-      </w:r>
-      <w:proofErr w:type="spellStart"/>
-      <w:r>
-        <w:rPr>
-          <w:lang w:val="en-US"/>
-        </w:rPr>
-        <w:t>verror</w:t>
-      </w:r>
-      <w:proofErr w:type="spellEnd"/>
-      <w:r>
-        <w:rPr>
-          <w:lang w:val="en-US"/>
-        </w:rPr>
-        <w:t>, sum: 143, 4, 0.02, 0.42</w:t>
-      </w:r>
-    </w:p>
-    <w:p>
-      <w:pPr>
-        <w:rPr>
-          <w:lang w:val="en-US"/>
-        </w:rPr>
-      </w:pPr>
-      <w:r>
-        <w:rPr>
-          <w:lang w:val="en-US"/>
-        </w:rPr>
-        <w:t xml:space="preserve">Calibration </w:t>
-      </w:r>
-      <w:proofErr w:type="spellStart"/>
-      <w:r>
-        <w:rPr>
-          <w:lang w:val="en-US"/>
-        </w:rPr>
-        <w:t>verror</w:t>
-      </w:r>
-      <w:proofErr w:type="spellEnd"/>
-      <w:r>
-        <w:rPr>
-          <w:lang w:val="en-US"/>
-        </w:rPr>
-        <w:t>: 0.09</w:t>
-      </w:r>
-      <w:r>
-        <w:rPr>
-          <w:lang w:val="en-US"/>
-        </w:rPr>
-        <w:cr/>
-      </w:r>
-      <w:r>
-        <w:rPr>
-          <w:lang w:val="en-US"/>
+          <w:lang w:val="en-US"/>
+        </w:rPr>
+      </w:pPr>
+    </w:p>
+    <w:p>
+      <w:pPr>
+        <w:rPr>
+          <w:lang w:val="en-US"/>
+        </w:rPr>
+      </w:pPr>
+    </w:p>
+    <w:p>
+      <w:pPr>
+        <w:rPr>
+          <w:lang w:val="en-US"/>
+        </w:rPr>
+      </w:pPr>
+    </w:p>
+    <w:p>
+      <w:pPr>
+        <w:rPr>
+          <w:lang w:val="en-US"/>
+        </w:rPr>
+      </w:pPr>
+    </w:p>
+    <w:p>
+      <w:pPr>
+        <w:rPr>
+          <w:lang w:val="en-US"/>
+        </w:rPr>
+      </w:pPr>
+    </w:p>
+    <w:p>
+      <w:pPr>
+        <w:rPr>
+          <w:lang w:val="en-US"/>
+        </w:rPr>
+      </w:pPr>
+    </w:p>
+    <w:p>
+      <w:pPr>
+        <w:rPr>
+          <w:lang w:val="es-AR"/>
+        </w:rPr>
+      </w:pPr>
+      <w:r>
+        <w:rPr>
+          <w:lang w:val="es-AR"/>
         </w:rPr>
         <w:br w:type="page"/>
       </w:r>
@@ -1495,1026 +1337,14 @@
     <w:p>
       <w:pPr>
         <w:rPr>
-          <w:lang w:val="en-US"/>
-        </w:rPr>
-      </w:pPr>
-    </w:p>
-    <w:p>
-      <w:pPr>
-        <w:rPr>
-          <w:lang w:val="en-US"/>
-        </w:rPr>
-      </w:pPr>
-      <w:r>
-        <w:rPr>
-          <w:lang w:val="en-US"/>
-        </w:rPr>
-        <w:t xml:space="preserve">Calibration </w:t>
-      </w:r>
-      <w:proofErr w:type="spellStart"/>
-      <w:r>
-        <w:rPr>
-          <w:lang w:val="en-US"/>
-        </w:rPr>
-        <w:t>iter</w:t>
-      </w:r>
-      <w:proofErr w:type="spellEnd"/>
-      <w:r>
-        <w:rPr>
-          <w:lang w:val="en-US"/>
-        </w:rPr>
-        <w:t xml:space="preserve">, cycle, </w:t>
-      </w:r>
-      <w:proofErr w:type="spellStart"/>
-      <w:r>
-        <w:rPr>
-          <w:lang w:val="en-US"/>
-        </w:rPr>
-        <w:t>verror</w:t>
-      </w:r>
-      <w:proofErr w:type="spellEnd"/>
-      <w:r>
-        <w:rPr>
-          <w:lang w:val="en-US"/>
-        </w:rPr>
-        <w:t>, sum: 20, 0, 0.30, 0.00</w:t>
-      </w:r>
-      <w:r>
-        <w:rPr>
-          <w:lang w:val="en-US"/>
-        </w:rPr>
-        <w:cr/>
-      </w:r>
-    </w:p>
-    <w:p>
-      <w:pPr>
-        <w:rPr>
-          <w:lang w:val="en-US"/>
-        </w:rPr>
-      </w:pPr>
-    </w:p>
-    <w:p>
-      <w:pPr>
-        <w:rPr>
-          <w:lang w:val="en-US"/>
-        </w:rPr>
-      </w:pPr>
-      <w:r>
-        <w:rPr>
-          <w:lang w:val="en-US"/>
-        </w:rPr>
-        <w:t xml:space="preserve">End </w:t>
-      </w:r>
-      <w:proofErr w:type="spellStart"/>
-      <w:r>
-        <w:rPr>
-          <w:lang w:val="en-US"/>
-        </w:rPr>
-        <w:t>Exsuff</w:t>
-      </w:r>
-      <w:proofErr w:type="spellEnd"/>
-      <w:r>
-        <w:rPr>
-          <w:lang w:val="en-US"/>
-        </w:rPr>
-        <w:t xml:space="preserve">. </w:t>
-      </w:r>
-      <w:proofErr w:type="spellStart"/>
-      <w:r>
-        <w:rPr>
-          <w:lang w:val="en-US"/>
-        </w:rPr>
-        <w:t>Rel</w:t>
-      </w:r>
-      <w:proofErr w:type="spellEnd"/>
-      <w:r>
-        <w:rPr>
-          <w:lang w:val="en-US"/>
-        </w:rPr>
-        <w:t xml:space="preserve"> </w:t>
-      </w:r>
-      <w:proofErr w:type="spellStart"/>
-      <w:r>
-        <w:rPr>
-          <w:lang w:val="en-US"/>
-        </w:rPr>
-        <w:t>Msec</w:t>
-      </w:r>
-      <w:proofErr w:type="spellEnd"/>
-      <w:r>
-        <w:rPr>
-          <w:lang w:val="en-US"/>
-        </w:rPr>
-        <w:t xml:space="preserve">: 1339, Abs: 27020 </w:t>
-      </w:r>
-      <w:proofErr w:type="spellStart"/>
-      <w:r>
-        <w:rPr>
-          <w:lang w:val="en-US"/>
-        </w:rPr>
-        <w:t>Exsuff</w:t>
-      </w:r>
-      <w:proofErr w:type="spellEnd"/>
-      <w:r>
-        <w:rPr>
-          <w:lang w:val="en-US"/>
-        </w:rPr>
-        <w:t xml:space="preserve"> time: 1334</w:t>
-      </w:r>
-    </w:p>
-    <w:p>
-      <w:pPr>
-        <w:rPr>
-          <w:lang w:val="en-US"/>
-        </w:rPr>
-      </w:pPr>
-      <w:r>
-        <w:rPr>
-          <w:lang w:val="en-US"/>
-        </w:rPr>
-        <w:t xml:space="preserve">INSUFLACION </w:t>
-      </w:r>
-    </w:p>
-    <w:p>
-      <w:pPr>
-        <w:rPr>
-          <w:lang w:val="en-US"/>
-        </w:rPr>
-      </w:pPr>
-      <w:r>
-        <w:rPr>
-          <w:lang w:val="en-US"/>
-        </w:rPr>
-        <w:t>Calibration sum: 3.16</w:t>
-      </w:r>
-    </w:p>
-    <w:p>
-      <w:pPr>
-        <w:rPr>
-          <w:lang w:val="en-US"/>
-        </w:rPr>
-      </w:pPr>
-      <w:proofErr w:type="spellStart"/>
-      <w:proofErr w:type="gramStart"/>
-      <w:r>
-        <w:rPr>
-          <w:lang w:val="en-US"/>
-        </w:rPr>
-        <w:t>readed</w:t>
-      </w:r>
-      <w:proofErr w:type="spellEnd"/>
-      <w:proofErr w:type="gramEnd"/>
-      <w:r>
-        <w:rPr>
-          <w:lang w:val="en-US"/>
-        </w:rPr>
-        <w:t>: 0.02</w:t>
-      </w:r>
-    </w:p>
-    <w:p>
-      <w:pPr>
-        <w:rPr>
-          <w:lang w:val="en-US"/>
-        </w:rPr>
-      </w:pPr>
-      <w:r>
-        <w:rPr>
-          <w:lang w:val="en-US"/>
-        </w:rPr>
-        <w:t xml:space="preserve">Calibration </w:t>
-      </w:r>
-      <w:proofErr w:type="spellStart"/>
-      <w:r>
-        <w:rPr>
-          <w:lang w:val="en-US"/>
-        </w:rPr>
-        <w:t>iter</w:t>
-      </w:r>
-      <w:proofErr w:type="spellEnd"/>
-      <w:r>
-        <w:rPr>
-          <w:lang w:val="en-US"/>
-        </w:rPr>
-        <w:t xml:space="preserve">, cycle, </w:t>
-      </w:r>
-      <w:proofErr w:type="spellStart"/>
-      <w:r>
-        <w:rPr>
-          <w:lang w:val="en-US"/>
-        </w:rPr>
-        <w:t>verror</w:t>
-      </w:r>
-      <w:proofErr w:type="spellEnd"/>
-      <w:r>
-        <w:rPr>
-          <w:lang w:val="en-US"/>
-        </w:rPr>
-        <w:t>, sum: 141, 1, 0.02, 0.30</w:t>
-      </w:r>
-      <w:r>
-        <w:rPr>
-          <w:lang w:val="en-US"/>
-        </w:rPr>
-        <w:cr/>
-      </w:r>
-    </w:p>
-    <w:p>
-      <w:pPr>
-        <w:rPr>
-          <w:lang w:val="en-US"/>
-        </w:rPr>
-      </w:pPr>
-      <w:r>
-        <w:rPr>
-          <w:lang w:val="en-US"/>
-        </w:rPr>
-        <w:t>Calibration sum: 3.25</w:t>
-      </w:r>
-    </w:p>
-    <w:p>
-      <w:pPr>
-        <w:rPr>
-          <w:lang w:val="en-US"/>
-        </w:rPr>
-      </w:pPr>
-      <w:proofErr w:type="spellStart"/>
-      <w:proofErr w:type="gramStart"/>
-      <w:r>
-        <w:rPr>
-          <w:lang w:val="en-US"/>
-        </w:rPr>
-        <w:t>readed</w:t>
-      </w:r>
-      <w:proofErr w:type="spellEnd"/>
-      <w:proofErr w:type="gramEnd"/>
-      <w:r>
-        <w:rPr>
-          <w:lang w:val="en-US"/>
-        </w:rPr>
-        <w:t>: 0.02</w:t>
-      </w:r>
-    </w:p>
-    <w:p>
-      <w:pPr>
-        <w:rPr>
-          <w:lang w:val="en-US"/>
-        </w:rPr>
-      </w:pPr>
-      <w:r>
-        <w:rPr>
-          <w:lang w:val="en-US"/>
-        </w:rPr>
-        <w:t xml:space="preserve">Calibration </w:t>
-      </w:r>
-      <w:proofErr w:type="spellStart"/>
-      <w:r>
-        <w:rPr>
-          <w:lang w:val="en-US"/>
-        </w:rPr>
-        <w:t>iter</w:t>
-      </w:r>
-      <w:proofErr w:type="spellEnd"/>
-      <w:r>
-        <w:rPr>
-          <w:lang w:val="en-US"/>
-        </w:rPr>
-        <w:t xml:space="preserve">, cycle, </w:t>
-      </w:r>
-      <w:proofErr w:type="spellStart"/>
-      <w:r>
-        <w:rPr>
-          <w:lang w:val="en-US"/>
-        </w:rPr>
-        <w:t>verror</w:t>
-      </w:r>
-      <w:proofErr w:type="spellEnd"/>
-      <w:r>
-        <w:rPr>
-          <w:lang w:val="en-US"/>
-        </w:rPr>
-        <w:t>, sum: 147, 2, 0.02, 0.33</w:t>
-      </w:r>
-    </w:p>
-    <w:p>
-      <w:pPr>
-        <w:rPr>
-          <w:lang w:val="en-US"/>
-        </w:rPr>
-      </w:pPr>
-      <w:r>
-        <w:rPr>
-          <w:lang w:val="en-US"/>
-        </w:rPr>
-        <w:t>Calibration sum: 0.02</w:t>
-      </w:r>
-      <w:r>
-        <w:rPr>
-          <w:lang w:val="en-US"/>
-        </w:rPr>
-        <w:cr/>
-      </w:r>
-    </w:p>
-    <w:p>
-      <w:pPr>
-        <w:rPr>
-          <w:lang w:val="en-US"/>
-        </w:rPr>
-      </w:pPr>
-    </w:p>
-    <w:p>
-      <w:pPr>
-        <w:rPr>
-          <w:lang w:val="en-US"/>
-        </w:rPr>
-      </w:pPr>
-      <w:r>
-        <w:rPr>
-          <w:lang w:val="en-US"/>
-        </w:rPr>
-        <w:t xml:space="preserve">End </w:t>
-      </w:r>
-      <w:proofErr w:type="spellStart"/>
-      <w:r>
-        <w:rPr>
-          <w:lang w:val="en-US"/>
-        </w:rPr>
-        <w:t>Exsuff</w:t>
-      </w:r>
-      <w:proofErr w:type="spellEnd"/>
-      <w:r>
-        <w:rPr>
-          <w:lang w:val="en-US"/>
-        </w:rPr>
-        <w:t xml:space="preserve">. </w:t>
-      </w:r>
-      <w:proofErr w:type="spellStart"/>
-      <w:r>
-        <w:rPr>
-          <w:lang w:val="en-US"/>
-        </w:rPr>
-        <w:t>Rel</w:t>
-      </w:r>
-      <w:proofErr w:type="spellEnd"/>
-      <w:r>
-        <w:rPr>
-          <w:lang w:val="en-US"/>
-        </w:rPr>
-        <w:t xml:space="preserve"> </w:t>
-      </w:r>
-      <w:proofErr w:type="spellStart"/>
-      <w:r>
-        <w:rPr>
-          <w:lang w:val="en-US"/>
-        </w:rPr>
-        <w:t>Msec</w:t>
-      </w:r>
-      <w:proofErr w:type="spellEnd"/>
-      <w:r>
-        <w:rPr>
-          <w:lang w:val="en-US"/>
-        </w:rPr>
-        <w:t xml:space="preserve">: 1341, Abs: 31147 </w:t>
-      </w:r>
-      <w:proofErr w:type="spellStart"/>
-      <w:r>
-        <w:rPr>
-          <w:lang w:val="en-US"/>
-        </w:rPr>
-        <w:t>Exsuff</w:t>
-      </w:r>
-      <w:proofErr w:type="spellEnd"/>
-      <w:r>
-        <w:rPr>
-          <w:lang w:val="en-US"/>
-        </w:rPr>
-        <w:t xml:space="preserve"> time: 1334</w:t>
-      </w:r>
-    </w:p>
-    <w:p>
-      <w:pPr>
-        <w:rPr>
-          <w:lang w:val="en-US"/>
-        </w:rPr>
-      </w:pPr>
-      <w:r>
-        <w:rPr>
-          <w:lang w:val="en-US"/>
-        </w:rPr>
-        <w:t xml:space="preserve">INSUFLACION </w:t>
-      </w:r>
-    </w:p>
-    <w:p>
-      <w:pPr>
-        <w:rPr>
-          <w:lang w:val="en-US"/>
-        </w:rPr>
-      </w:pPr>
-      <w:r>
-        <w:rPr>
-          <w:lang w:val="en-US"/>
-        </w:rPr>
-        <w:t>Calibration sum: 3.17</w:t>
-      </w:r>
-    </w:p>
-    <w:p>
-      <w:pPr>
-        <w:rPr>
-          <w:lang w:val="en-US"/>
-        </w:rPr>
-      </w:pPr>
-      <w:proofErr w:type="spellStart"/>
-      <w:proofErr w:type="gramStart"/>
-      <w:r>
-        <w:rPr>
-          <w:lang w:val="en-US"/>
-        </w:rPr>
-        <w:t>readed</w:t>
-      </w:r>
-      <w:proofErr w:type="spellEnd"/>
-      <w:proofErr w:type="gramEnd"/>
-      <w:r>
-        <w:rPr>
-          <w:lang w:val="en-US"/>
-        </w:rPr>
-        <w:t>: 0.02</w:t>
-      </w:r>
-    </w:p>
-    <w:p>
-      <w:pPr>
-        <w:rPr>
-          <w:lang w:val="en-US"/>
-        </w:rPr>
-      </w:pPr>
-      <w:r>
-        <w:rPr>
-          <w:lang w:val="en-US"/>
-        </w:rPr>
-        <w:t xml:space="preserve">Calibration </w:t>
-      </w:r>
-      <w:proofErr w:type="spellStart"/>
-      <w:r>
-        <w:rPr>
-          <w:lang w:val="en-US"/>
-        </w:rPr>
-        <w:t>iter</w:t>
-      </w:r>
-      <w:proofErr w:type="spellEnd"/>
-      <w:r>
-        <w:rPr>
-          <w:lang w:val="en-US"/>
-        </w:rPr>
-        <w:t xml:space="preserve">, cycle, </w:t>
-      </w:r>
-      <w:proofErr w:type="spellStart"/>
-      <w:r>
-        <w:rPr>
-          <w:lang w:val="en-US"/>
-        </w:rPr>
-        <w:t>verror</w:t>
-      </w:r>
-      <w:proofErr w:type="spellEnd"/>
-      <w:r>
-        <w:rPr>
-          <w:lang w:val="en-US"/>
-        </w:rPr>
-        <w:t>, sum: 142, 3, 0.02, 0.35</w:t>
-      </w:r>
-      <w:r>
-        <w:rPr>
-          <w:lang w:val="en-US"/>
-        </w:rPr>
-        <w:cr/>
-      </w:r>
-    </w:p>
-    <w:p>
-      <w:pPr>
-        <w:rPr>
-          <w:lang w:val="en-US"/>
-        </w:rPr>
-      </w:pPr>
-      <w:proofErr w:type="spellStart"/>
-      <w:proofErr w:type="gramStart"/>
-      <w:r>
-        <w:rPr>
-          <w:lang w:val="en-US"/>
-        </w:rPr>
-        <w:t>readed</w:t>
-      </w:r>
-      <w:proofErr w:type="spellEnd"/>
-      <w:proofErr w:type="gramEnd"/>
-      <w:r>
-        <w:rPr>
-          <w:lang w:val="en-US"/>
-        </w:rPr>
-        <w:t>: 0.02</w:t>
-      </w:r>
-    </w:p>
-    <w:p>
-      <w:pPr>
-        <w:rPr>
-          <w:lang w:val="en-US"/>
-        </w:rPr>
-      </w:pPr>
-      <w:r>
-        <w:rPr>
-          <w:lang w:val="en-US"/>
-        </w:rPr>
-        <w:t xml:space="preserve">Calibration </w:t>
-      </w:r>
-      <w:proofErr w:type="spellStart"/>
-      <w:r>
-        <w:rPr>
-          <w:lang w:val="en-US"/>
-        </w:rPr>
-        <w:t>iter</w:t>
-      </w:r>
-      <w:proofErr w:type="spellEnd"/>
-      <w:r>
-        <w:rPr>
-          <w:lang w:val="en-US"/>
-        </w:rPr>
-        <w:t xml:space="preserve">, cycle, </w:t>
-      </w:r>
-      <w:proofErr w:type="spellStart"/>
-      <w:r>
-        <w:rPr>
-          <w:lang w:val="en-US"/>
-        </w:rPr>
-        <w:t>verror</w:t>
-      </w:r>
-      <w:proofErr w:type="spellEnd"/>
-      <w:r>
-        <w:rPr>
-          <w:lang w:val="en-US"/>
-        </w:rPr>
-        <w:t>, sum: 146, 4, 0.02, 0.37</w:t>
-      </w:r>
-    </w:p>
-    <w:p>
-      <w:pPr>
-        <w:rPr>
-          <w:lang w:val="en-US"/>
-        </w:rPr>
-      </w:pPr>
-      <w:r>
-        <w:rPr>
-          <w:lang w:val="en-US"/>
-        </w:rPr>
-        <w:t xml:space="preserve">Calibration </w:t>
-      </w:r>
-      <w:proofErr w:type="spellStart"/>
-      <w:r>
-        <w:rPr>
-          <w:lang w:val="en-US"/>
-        </w:rPr>
-        <w:t>verror</w:t>
-      </w:r>
-      <w:proofErr w:type="spellEnd"/>
-      <w:r>
-        <w:rPr>
-          <w:lang w:val="en-US"/>
-        </w:rPr>
-        <w:t>: 0.08</w:t>
-      </w:r>
-    </w:p>
-    <w:p>
-      <w:pPr>
-        <w:rPr>
-          <w:lang w:val="en-US"/>
-        </w:rPr>
-      </w:pPr>
-      <w:r>
-        <w:rPr>
-          <w:lang w:val="en-US"/>
-        </w:rPr>
-        <w:t>ENDED TIME WHILE MOVING</w:t>
-      </w:r>
-      <w:r>
-        <w:rPr>
-          <w:lang w:val="en-US"/>
-        </w:rPr>
-        <w:cr/>
-      </w:r>
-      <w:r>
-        <w:rPr>
-          <w:lang w:val="en-US"/>
-        </w:rPr>
-        <w:br w:type="page"/>
-      </w:r>
-    </w:p>
-    <w:p>
-      <w:pPr>
-        <w:rPr>
-          <w:lang w:val="en-US"/>
-        </w:rPr>
-      </w:pPr>
-      <w:proofErr w:type="gramStart"/>
-      <w:r>
-        <w:rPr>
-          <w:lang w:val="en-US"/>
+          <w:lang w:val="es-AR"/>
+        </w:rPr>
+      </w:pPr>
+      <w:r>
+        <w:rPr>
+          <w:lang w:val="es-AR"/>
         </w:rPr>
         <w:lastRenderedPageBreak/>
-        <w:t>String(</w:t>
-      </w:r>
-      <w:proofErr w:type="spellStart"/>
-      <w:proofErr w:type="gramEnd"/>
-      <w:r>
-        <w:rPr>
-          <w:lang w:val="en-US"/>
-        </w:rPr>
-        <w:t>vcorr_count</w:t>
-      </w:r>
-      <w:proofErr w:type="spellEnd"/>
-      <w:r>
-        <w:rPr>
-          <w:lang w:val="en-US"/>
-        </w:rPr>
-        <w:t xml:space="preserve">) + ", " + </w:t>
-      </w:r>
-    </w:p>
-    <w:p>
-      <w:pPr>
-        <w:rPr>
-          <w:lang w:val="en-US"/>
-        </w:rPr>
-      </w:pPr>
-      <w:r>
-        <w:rPr>
-          <w:lang w:val="en-US"/>
-        </w:rPr>
-        <w:t xml:space="preserve">                                                                  </w:t>
-      </w:r>
-      <w:proofErr w:type="gramStart"/>
-      <w:r>
-        <w:rPr>
-          <w:lang w:val="en-US"/>
-        </w:rPr>
-        <w:t>String(</w:t>
-      </w:r>
-      <w:proofErr w:type="spellStart"/>
-      <w:proofErr w:type="gramEnd"/>
-      <w:r>
-        <w:rPr>
-          <w:lang w:val="en-US"/>
-        </w:rPr>
-        <w:t>calib_cycle</w:t>
-      </w:r>
-      <w:proofErr w:type="spellEnd"/>
-      <w:r>
-        <w:rPr>
-          <w:lang w:val="en-US"/>
-        </w:rPr>
-        <w:t xml:space="preserve">) + ", " + </w:t>
-      </w:r>
-    </w:p>
-    <w:p>
-      <w:pPr>
-        <w:rPr>
-          <w:lang w:val="en-US"/>
-        </w:rPr>
-      </w:pPr>
-      <w:r>
-        <w:rPr>
-          <w:lang w:val="en-US"/>
-        </w:rPr>
-        <w:t xml:space="preserve">                                                                  </w:t>
-      </w:r>
-      <w:proofErr w:type="gramStart"/>
-      <w:r>
-        <w:rPr>
-          <w:lang w:val="en-US"/>
-        </w:rPr>
-        <w:t>String(</w:t>
-      </w:r>
-      <w:proofErr w:type="spellStart"/>
-      <w:proofErr w:type="gramEnd"/>
-      <w:r>
-        <w:rPr>
-          <w:lang w:val="en-US"/>
-        </w:rPr>
-        <w:t>verror</w:t>
-      </w:r>
-      <w:proofErr w:type="spellEnd"/>
-      <w:r>
-        <w:rPr>
-          <w:lang w:val="en-US"/>
-        </w:rPr>
-        <w:t xml:space="preserve">) + ", " + </w:t>
-      </w:r>
-    </w:p>
-    <w:p>
-      <w:pPr>
-        <w:rPr>
-          <w:lang w:val="en-US"/>
-        </w:rPr>
-      </w:pPr>
-      <w:r>
-        <w:rPr>
-          <w:lang w:val="en-US"/>
-        </w:rPr>
-        <w:t xml:space="preserve">                                                                  </w:t>
-      </w:r>
-      <w:proofErr w:type="gramStart"/>
-      <w:r>
-        <w:rPr>
-          <w:lang w:val="en-US"/>
-        </w:rPr>
-        <w:t>String(</w:t>
-      </w:r>
-      <w:proofErr w:type="spellStart"/>
-      <w:proofErr w:type="gramEnd"/>
-      <w:r>
-        <w:rPr>
-          <w:lang w:val="en-US"/>
-        </w:rPr>
-        <w:t>verror_sum_outcycle</w:t>
-      </w:r>
-      <w:proofErr w:type="spellEnd"/>
-      <w:r>
-        <w:rPr>
-          <w:lang w:val="en-US"/>
-        </w:rPr>
-        <w:t>));</w:t>
-      </w:r>
-    </w:p>
-    <w:p>
-      <w:pPr>
-        <w:rPr>
-          <w:lang w:val="en-US"/>
-        </w:rPr>
-      </w:pPr>
-    </w:p>
-    <w:p>
-      <w:pPr>
-        <w:rPr>
-          <w:lang w:val="en-US"/>
-        </w:rPr>
-      </w:pPr>
-      <w:r>
-        <w:rPr>
-          <w:lang w:val="en-US"/>
-        </w:rPr>
-        <w:t xml:space="preserve">Calibration </w:t>
-      </w:r>
-      <w:proofErr w:type="spellStart"/>
-      <w:r>
-        <w:rPr>
-          <w:lang w:val="en-US"/>
-        </w:rPr>
-        <w:t>iter</w:t>
-      </w:r>
-      <w:proofErr w:type="spellEnd"/>
-      <w:r>
-        <w:rPr>
-          <w:lang w:val="en-US"/>
-        </w:rPr>
-        <w:t xml:space="preserve">, cycle, </w:t>
-      </w:r>
-      <w:proofErr w:type="spellStart"/>
-      <w:r>
-        <w:rPr>
-          <w:lang w:val="en-US"/>
-        </w:rPr>
-        <w:t>verror</w:t>
-      </w:r>
-      <w:proofErr w:type="spellEnd"/>
-      <w:r>
-        <w:rPr>
-          <w:lang w:val="en-US"/>
-        </w:rPr>
-        <w:t>, sum: 145, 0, 0.48, 0.00</w:t>
-      </w:r>
-    </w:p>
-    <w:p>
-      <w:pPr>
-        <w:rPr>
-          <w:lang w:val="en-US"/>
-        </w:rPr>
-      </w:pPr>
-      <w:r>
-        <w:rPr>
-          <w:lang w:val="en-US"/>
-        </w:rPr>
-        <w:t xml:space="preserve">Calibration </w:t>
-      </w:r>
-      <w:proofErr w:type="spellStart"/>
-      <w:r>
-        <w:rPr>
-          <w:lang w:val="en-US"/>
-        </w:rPr>
-        <w:t>iter</w:t>
-      </w:r>
-      <w:proofErr w:type="spellEnd"/>
-      <w:r>
-        <w:rPr>
-          <w:lang w:val="en-US"/>
-        </w:rPr>
-        <w:t xml:space="preserve">, cycle, </w:t>
-      </w:r>
-      <w:proofErr w:type="spellStart"/>
-      <w:r>
-        <w:rPr>
-          <w:lang w:val="en-US"/>
-        </w:rPr>
-        <w:t>verror</w:t>
-      </w:r>
-      <w:proofErr w:type="spellEnd"/>
-      <w:r>
-        <w:rPr>
-          <w:lang w:val="en-US"/>
-        </w:rPr>
-        <w:t>, sum: 113, 1, 0.29, 0.48</w:t>
-      </w:r>
-    </w:p>
-    <w:p>
-      <w:pPr>
-        <w:rPr>
-          <w:lang w:val="en-US"/>
-        </w:rPr>
-      </w:pPr>
-      <w:r>
-        <w:rPr>
-          <w:lang w:val="en-US"/>
-        </w:rPr>
-        <w:t xml:space="preserve">Calibration </w:t>
-      </w:r>
-      <w:proofErr w:type="spellStart"/>
-      <w:r>
-        <w:rPr>
-          <w:lang w:val="en-US"/>
-        </w:rPr>
-        <w:t>iter</w:t>
-      </w:r>
-      <w:proofErr w:type="spellEnd"/>
-      <w:r>
-        <w:rPr>
-          <w:lang w:val="en-US"/>
-        </w:rPr>
-        <w:t xml:space="preserve">, cycle, </w:t>
-      </w:r>
-      <w:proofErr w:type="spellStart"/>
-      <w:r>
-        <w:rPr>
-          <w:lang w:val="en-US"/>
-        </w:rPr>
-        <w:t>verror</w:t>
-      </w:r>
-      <w:proofErr w:type="spellEnd"/>
-      <w:r>
-        <w:rPr>
-          <w:lang w:val="en-US"/>
-        </w:rPr>
-        <w:t>, sum: 20, 2, 1.58, 0.77</w:t>
-      </w:r>
-    </w:p>
-    <w:p>
-      <w:pPr>
-        <w:rPr>
-          <w:lang w:val="en-US"/>
-        </w:rPr>
-      </w:pPr>
-      <w:r>
-        <w:rPr>
-          <w:lang w:val="en-US"/>
-        </w:rPr>
-        <w:t xml:space="preserve">Calibration </w:t>
-      </w:r>
-      <w:proofErr w:type="spellStart"/>
-      <w:r>
-        <w:rPr>
-          <w:lang w:val="en-US"/>
-        </w:rPr>
-        <w:t>iter</w:t>
-      </w:r>
-      <w:proofErr w:type="spellEnd"/>
-      <w:r>
-        <w:rPr>
-          <w:lang w:val="en-US"/>
-        </w:rPr>
-        <w:t xml:space="preserve">, cycle, </w:t>
-      </w:r>
-      <w:proofErr w:type="spellStart"/>
-      <w:r>
-        <w:rPr>
-          <w:lang w:val="en-US"/>
-        </w:rPr>
-        <w:t>verror</w:t>
-      </w:r>
-      <w:proofErr w:type="spellEnd"/>
-      <w:r>
-        <w:rPr>
-          <w:lang w:val="en-US"/>
-        </w:rPr>
-        <w:t>, sum: 239, 3, 0.13, 2.35</w:t>
-      </w:r>
-    </w:p>
-    <w:p>
-      <w:pPr>
-        <w:rPr>
-          <w:lang w:val="en-US"/>
-        </w:rPr>
-      </w:pPr>
-      <w:r>
-        <w:rPr>
-          <w:lang w:val="en-US"/>
-        </w:rPr>
-        <w:t xml:space="preserve">Calibration </w:t>
-      </w:r>
-      <w:proofErr w:type="spellStart"/>
-      <w:r>
-        <w:rPr>
-          <w:lang w:val="en-US"/>
-        </w:rPr>
-        <w:t>iter</w:t>
-      </w:r>
-      <w:proofErr w:type="spellEnd"/>
-      <w:r>
-        <w:rPr>
-          <w:lang w:val="en-US"/>
-        </w:rPr>
-        <w:t xml:space="preserve">, cycle, </w:t>
-      </w:r>
-      <w:proofErr w:type="spellStart"/>
-      <w:r>
-        <w:rPr>
-          <w:lang w:val="en-US"/>
-        </w:rPr>
-        <w:t>verror</w:t>
-      </w:r>
-      <w:proofErr w:type="spellEnd"/>
-      <w:r>
-        <w:rPr>
-          <w:lang w:val="en-US"/>
-        </w:rPr>
-        <w:t>, sum: 28, 4, 1.14, 2.48</w:t>
-      </w:r>
-    </w:p>
-    <w:p>
-      <w:pPr>
-        <w:rPr>
-          <w:lang w:val="en-US"/>
-        </w:rPr>
-      </w:pPr>
-      <w:r>
-        <w:rPr>
-          <w:lang w:val="en-US"/>
-        </w:rPr>
-        <w:t xml:space="preserve">Calibration </w:t>
-      </w:r>
-      <w:proofErr w:type="spellStart"/>
-      <w:r>
-        <w:rPr>
-          <w:lang w:val="en-US"/>
-        </w:rPr>
-        <w:t>verror</w:t>
-      </w:r>
-      <w:proofErr w:type="spellEnd"/>
-      <w:r>
-        <w:rPr>
-          <w:highlight w:val="yellow"/>
-          <w:lang w:val="en-US"/>
-        </w:rPr>
-        <w:t>: 0.91</w:t>
-      </w:r>
-    </w:p>
-    <w:p>
-      <w:pPr>
-        <w:rPr>
-          <w:lang w:val="en-US"/>
-        </w:rPr>
-      </w:pPr>
-    </w:p>
-    <w:p>
-      <w:pPr>
-        <w:rPr>
-          <w:lang w:val="en-US"/>
-        </w:rPr>
-      </w:pPr>
-    </w:p>
-    <w:p>
-      <w:pPr>
-        <w:rPr>
-          <w:lang w:val="en-US"/>
-        </w:rPr>
-      </w:pPr>
-    </w:p>
-    <w:p>
-      <w:pPr>
-        <w:rPr>
-          <w:lang w:val="en-US"/>
-        </w:rPr>
-      </w:pPr>
-    </w:p>
-    <w:p>
-      <w:pPr>
-        <w:rPr>
-          <w:lang w:val="es-AR"/>
-        </w:rPr>
-      </w:pPr>
-      <w:r>
-        <w:rPr>
-          <w:lang w:val="es-AR"/>
-        </w:rPr>
         <w:t>ENSAMBLADO</w:t>
       </w:r>
     </w:p>
@@ -2652,6 +1482,32 @@
         </w:rPr>
         <w:t>Conexión RELE</w:t>
       </w:r>
+    </w:p>
+    <w:p>
+      <w:pPr>
+        <w:pStyle w:val="ListParagraph"/>
+        <w:numPr>
+          <w:ilvl w:val="0"/>
+          <w:numId w:val="1"/>
+        </w:numPr>
+        <w:rPr>
+          <w:lang w:val="es-AR"/>
+        </w:rPr>
+      </w:pPr>
+      <w:r>
+        <w:rPr>
+          <w:lang w:val="es-AR"/>
+        </w:rPr>
+        <w:t>IMPORTANTE: El pin 42 tiene un error de HW. Está conectado a GND. Con lo cual se debe cablear el pin 38 a la base de la resistencia R20 (que controla el display LCD)</w:t>
+      </w:r>
+      <w:r>
+        <w:rPr>
+          <w:lang w:val="es-AR"/>
+        </w:rPr>
+        <w:t>. ESTO HACE QUE NO QUEDEN MAS PINES LIBRES</w:t>
+      </w:r>
+      <w:bookmarkStart w:id="0" w:name="_GoBack"/>
+      <w:bookmarkEnd w:id="0"/>
     </w:p>
     <w:p>
       <w:pPr>

</xml_diff>

<commit_message>
cambiado fin de carrera para que no pise todo el tiempo
</commit_message>
<xml_diff>
--- a/Manual.docx
+++ b/Manual.docx
@@ -1491,215 +1491,470 @@
           <w:numId w:val="1"/>
         </w:numPr>
         <w:rPr>
-          <w:lang w:val="es-AR"/>
-        </w:rPr>
-      </w:pPr>
-      <w:r>
-        <w:rPr>
-          <w:lang w:val="es-AR"/>
-        </w:rPr>
-        <w:t>IMPORTANTE: El pin 42 tiene un error de HW. Está conectado a GND. Con lo cual se debe cablear el pin 38 a la base de la resistencia R20 (que controla el display LCD)</w:t>
-      </w:r>
-      <w:r>
-        <w:rPr>
+          <w:highlight w:val="yellow"/>
+          <w:lang w:val="es-AR"/>
+        </w:rPr>
+      </w:pPr>
+      <w:r>
+        <w:rPr>
+          <w:highlight w:val="yellow"/>
+          <w:lang w:val="es-AR"/>
+        </w:rPr>
+        <w:t xml:space="preserve">IMPORTANTE: El pin 42 tiene un error de </w:t>
+      </w:r>
+      <w:r>
+        <w:rPr>
+          <w:highlight w:val="yellow"/>
+          <w:lang w:val="es-AR"/>
+        </w:rPr>
+        <w:t xml:space="preserve">diseño de </w:t>
+      </w:r>
+      <w:r>
+        <w:rPr>
+          <w:highlight w:val="yellow"/>
+          <w:lang w:val="es-AR"/>
+        </w:rPr>
+        <w:t xml:space="preserve">HW. Está conectado a GND. Con lo cual se debe cablear el pin 38 a la base de la resistencia R20 (que controla el </w:t>
+      </w:r>
+      <w:proofErr w:type="spellStart"/>
+      <w:r>
+        <w:rPr>
+          <w:highlight w:val="yellow"/>
+          <w:lang w:val="es-AR"/>
+        </w:rPr>
+        <w:t>sleep</w:t>
+      </w:r>
+      <w:proofErr w:type="spellEnd"/>
+      <w:r>
+        <w:rPr>
+          <w:highlight w:val="yellow"/>
+          <w:lang w:val="es-AR"/>
+        </w:rPr>
+        <w:t xml:space="preserve"> de </w:t>
+      </w:r>
+      <w:r>
+        <w:rPr>
+          <w:highlight w:val="yellow"/>
+          <w:lang w:val="es-AR"/>
+        </w:rPr>
+        <w:t>display LCD)</w:t>
+      </w:r>
+      <w:r>
+        <w:rPr>
+          <w:highlight w:val="yellow"/>
           <w:lang w:val="es-AR"/>
         </w:rPr>
         <w:t>. ESTO HACE QUE NO QUEDEN MAS PINES LIBRES</w:t>
       </w:r>
+    </w:p>
+    <w:p>
+      <w:pPr>
+        <w:rPr>
+          <w:lang w:val="es-AR"/>
+        </w:rPr>
+      </w:pPr>
+    </w:p>
+    <w:p>
+      <w:pPr>
+        <w:rPr>
+          <w:lang w:val="es-AR"/>
+        </w:rPr>
+      </w:pPr>
+      <w:r>
+        <w:rPr>
+          <w:lang w:val="es-AR"/>
+        </w:rPr>
+        <w:t>A0 – Presión (en Placa)</w:t>
+      </w:r>
+    </w:p>
+    <w:p>
+      <w:pPr>
+        <w:rPr>
+          <w:lang w:val="es-AR"/>
+        </w:rPr>
+      </w:pPr>
+      <w:r>
+        <w:rPr>
+          <w:lang w:val="es-AR"/>
+        </w:rPr>
+        <w:t>A1 - NC</w:t>
+      </w:r>
+    </w:p>
+    <w:p>
+      <w:pPr>
+        <w:rPr>
+          <w:lang w:val="es-AR"/>
+        </w:rPr>
+      </w:pPr>
+      <w:r>
+        <w:rPr>
+          <w:lang w:val="es-AR"/>
+        </w:rPr>
+        <w:t>A2 – MPX –VREF (5V a 1V1)</w:t>
+      </w:r>
+    </w:p>
+    <w:p>
+      <w:pPr>
+        <w:rPr>
+          <w:lang w:val="es-AR"/>
+        </w:rPr>
+      </w:pPr>
+      <w:r>
+        <w:rPr>
+          <w:lang w:val="es-AR"/>
+        </w:rPr>
+        <w:t>A3 -  Presi</w:t>
+      </w:r>
+      <w:r>
+        <w:rPr>
+          <w:lang w:val="es-AR"/>
+        </w:rPr>
+        <w:t>ó</w:t>
+      </w:r>
+      <w:r>
+        <w:rPr>
+          <w:lang w:val="es-AR"/>
+        </w:rPr>
+        <w:t>n (si se usa)</w:t>
+      </w:r>
+    </w:p>
+    <w:p>
+      <w:pPr>
+        <w:rPr>
+          <w:lang w:val="es-AR"/>
+        </w:rPr>
+      </w:pPr>
+      <w:r>
+        <w:rPr>
+          <w:lang w:val="es-AR"/>
+        </w:rPr>
+        <w:t xml:space="preserve">A4 – Pin </w:t>
+      </w:r>
+      <w:proofErr w:type="spellStart"/>
+      <w:r>
+        <w:rPr>
+          <w:lang w:val="es-AR"/>
+        </w:rPr>
+        <w:t>Bat</w:t>
+      </w:r>
+      <w:proofErr w:type="spellEnd"/>
+      <w:r>
+        <w:rPr>
+          <w:lang w:val="es-AR"/>
+        </w:rPr>
+        <w:t xml:space="preserve"> </w:t>
+      </w:r>
+      <w:proofErr w:type="spellStart"/>
+      <w:r>
+        <w:rPr>
+          <w:lang w:val="es-AR"/>
+        </w:rPr>
+        <w:t>Level</w:t>
+      </w:r>
+      <w:proofErr w:type="spellEnd"/>
+    </w:p>
+    <w:p>
+      <w:pPr>
+        <w:rPr>
+          <w:lang w:val="es-AR"/>
+        </w:rPr>
+      </w:pPr>
+    </w:p>
+    <w:p>
+      <w:pPr>
+        <w:rPr>
+          <w:lang w:val="es-AR"/>
+        </w:rPr>
+      </w:pPr>
+      <w:r>
+        <w:rPr>
+          <w:lang w:val="es-AR"/>
+        </w:rPr>
+        <w:t xml:space="preserve">Para el corte de </w:t>
+      </w:r>
+      <w:proofErr w:type="spellStart"/>
+      <w:r>
+        <w:rPr>
+          <w:lang w:val="es-AR"/>
+        </w:rPr>
+        <w:t>erengia</w:t>
+      </w:r>
+      <w:proofErr w:type="spellEnd"/>
+      <w:r>
+        <w:rPr>
+          <w:lang w:val="es-AR"/>
+        </w:rPr>
+        <w:t xml:space="preserve"> hay 3 resistencias en serie:</w:t>
+      </w:r>
+    </w:p>
+    <w:p>
+      <w:pPr>
+        <w:rPr>
+          <w:lang w:val="es-AR"/>
+        </w:rPr>
+      </w:pPr>
+    </w:p>
+    <w:p>
+      <w:pPr>
+        <w:rPr>
+          <w:lang w:val="es-AR"/>
+        </w:rPr>
+      </w:pPr>
+      <w:r>
+        <w:rPr>
+          <w:lang w:val="es-AR"/>
+        </w:rPr>
+        <w:t>R1: 470-220-120=810</w:t>
+      </w:r>
+    </w:p>
+    <w:p>
+      <w:pPr>
+        <w:rPr>
+          <w:lang w:val="es-AR"/>
+        </w:rPr>
+      </w:pPr>
+      <w:r>
+        <w:rPr>
+          <w:lang w:val="es-AR"/>
+        </w:rPr>
+        <w:t>R2: 470</w:t>
+      </w:r>
+    </w:p>
+    <w:p>
+      <w:pPr>
+        <w:rPr>
+          <w:lang w:val="es-AR"/>
+        </w:rPr>
+      </w:pPr>
+    </w:p>
+    <w:p>
+      <w:pPr>
+        <w:rPr>
+          <w:lang w:val="es-AR"/>
+        </w:rPr>
+      </w:pPr>
+      <w:r>
+        <w:rPr>
+          <w:lang w:val="es-AR"/>
+        </w:rPr>
+        <w:t>R1</w:t>
+      </w:r>
+      <w:proofErr w:type="gramStart"/>
+      <w:r>
+        <w:rPr>
+          <w:lang w:val="es-AR"/>
+        </w:rPr>
+        <w:t>/(</w:t>
+      </w:r>
+      <w:proofErr w:type="gramEnd"/>
+      <w:r>
+        <w:rPr>
+          <w:lang w:val="es-AR"/>
+        </w:rPr>
+        <w:t>R1+R2)=0.36</w:t>
+      </w:r>
+    </w:p>
+    <w:p>
+      <w:pPr>
+        <w:rPr>
+          <w:lang w:val="es-AR"/>
+        </w:rPr>
+      </w:pPr>
+      <w:r>
+        <w:rPr>
+          <w:lang w:val="es-AR"/>
+        </w:rPr>
+        <w:br w:type="page"/>
+      </w:r>
+    </w:p>
+    <w:p>
+      <w:pPr>
+        <w:rPr>
+          <w:lang w:val="es-AR"/>
+        </w:rPr>
+      </w:pPr>
+      <w:r>
+        <w:rPr>
+          <w:lang w:val="es-AR"/>
+        </w:rPr>
+        <w:lastRenderedPageBreak/>
+        <w:t xml:space="preserve">Conexión </w:t>
+      </w:r>
+      <w:proofErr w:type="spellStart"/>
+      <w:r>
+        <w:rPr>
+          <w:lang w:val="es-AR"/>
+        </w:rPr>
+        <w:t>Rele</w:t>
+      </w:r>
+      <w:proofErr w:type="spellEnd"/>
+    </w:p>
+    <w:p>
+      <w:pPr>
+        <w:rPr>
+          <w:lang w:val="es-AR"/>
+        </w:rPr>
+      </w:pPr>
+      <w:r>
+        <w:rPr>
+          <w:noProof/>
+          <w:lang w:val="es-AR" w:eastAsia="es-AR"/>
+        </w:rPr>
+        <w:drawing>
+          <wp:inline distT="0" distB="0" distL="0" distR="0" wp14:anchorId="1DBDEB62" wp14:editId="7CA556B0">
+            <wp:extent cx="5400040" cy="2969895"/>
+            <wp:effectExtent l="0" t="0" r="0" b="1905"/>
+            <wp:docPr id="2" name="Picture 2"/>
+            <wp:cNvGraphicFramePr>
+              <a:graphicFrameLocks xmlns:a="http://schemas.openxmlformats.org/drawingml/2006/main" noChangeAspect="1"/>
+            </wp:cNvGraphicFramePr>
+            <a:graphic xmlns:a="http://schemas.openxmlformats.org/drawingml/2006/main">
+              <a:graphicData uri="http://schemas.openxmlformats.org/drawingml/2006/picture">
+                <pic:pic xmlns:pic="http://schemas.openxmlformats.org/drawingml/2006/picture">
+                  <pic:nvPicPr>
+                    <pic:cNvPr id="1" name=""/>
+                    <pic:cNvPicPr/>
+                  </pic:nvPicPr>
+                  <pic:blipFill>
+                    <a:blip r:embed="rId6"/>
+                    <a:stretch>
+                      <a:fillRect/>
+                    </a:stretch>
+                  </pic:blipFill>
+                  <pic:spPr>
+                    <a:xfrm>
+                      <a:off x="0" y="0"/>
+                      <a:ext cx="5400040" cy="2969895"/>
+                    </a:xfrm>
+                    <a:prstGeom prst="rect">
+                      <a:avLst/>
+                    </a:prstGeom>
+                  </pic:spPr>
+                </pic:pic>
+              </a:graphicData>
+            </a:graphic>
+          </wp:inline>
+        </w:drawing>
+      </w:r>
+    </w:p>
+    <w:p>
+      <w:pPr>
+        <w:rPr>
+          <w:lang w:val="es-AR"/>
+        </w:rPr>
+      </w:pPr>
+      <w:r>
+        <w:rPr>
+          <w:noProof/>
+          <w:lang w:val="es-AR" w:eastAsia="es-AR"/>
+        </w:rPr>
+        <w:drawing>
+          <wp:inline distT="0" distB="0" distL="0" distR="0" wp14:anchorId="58B133C3" wp14:editId="3B33F643">
+            <wp:extent cx="4004204" cy="3133725"/>
+            <wp:effectExtent l="0" t="0" r="0" b="0"/>
+            <wp:docPr id="3" name="Picture 3"/>
+            <wp:cNvGraphicFramePr>
+              <a:graphicFrameLocks xmlns:a="http://schemas.openxmlformats.org/drawingml/2006/main" noChangeAspect="1"/>
+            </wp:cNvGraphicFramePr>
+            <a:graphic xmlns:a="http://schemas.openxmlformats.org/drawingml/2006/main">
+              <a:graphicData uri="http://schemas.openxmlformats.org/drawingml/2006/picture">
+                <pic:pic xmlns:pic="http://schemas.openxmlformats.org/drawingml/2006/picture">
+                  <pic:nvPicPr>
+                    <pic:cNvPr id="1" name=""/>
+                    <pic:cNvPicPr/>
+                  </pic:nvPicPr>
+                  <pic:blipFill>
+                    <a:blip r:embed="rId7"/>
+                    <a:stretch>
+                      <a:fillRect/>
+                    </a:stretch>
+                  </pic:blipFill>
+                  <pic:spPr>
+                    <a:xfrm>
+                      <a:off x="0" y="0"/>
+                      <a:ext cx="4004888" cy="3134260"/>
+                    </a:xfrm>
+                    <a:prstGeom prst="rect">
+                      <a:avLst/>
+                    </a:prstGeom>
+                  </pic:spPr>
+                </pic:pic>
+              </a:graphicData>
+            </a:graphic>
+          </wp:inline>
+        </w:drawing>
+      </w:r>
+    </w:p>
+    <w:p>
+      <w:pPr>
+        <w:rPr>
+          <w:lang w:val="es-AR"/>
+        </w:rPr>
+      </w:pPr>
+    </w:p>
+    <w:p>
+      <w:pPr>
+        <w:rPr>
+          <w:lang w:val="es-AR"/>
+        </w:rPr>
+      </w:pPr>
+    </w:p>
+    <w:p>
+      <w:pPr>
+        <w:rPr>
+          <w:lang w:val="es-AR"/>
+        </w:rPr>
+      </w:pPr>
+    </w:p>
+    <w:p>
+      <w:pPr>
+        <w:rPr>
+          <w:lang w:val="es-AR"/>
+        </w:rPr>
+      </w:pPr>
       <w:bookmarkStart w:id="0" w:name="_GoBack"/>
       <w:bookmarkEnd w:id="0"/>
-    </w:p>
-    <w:p>
-      <w:pPr>
-        <w:rPr>
-          <w:lang w:val="es-AR"/>
-        </w:rPr>
-      </w:pPr>
-    </w:p>
-    <w:p>
-      <w:pPr>
-        <w:rPr>
-          <w:lang w:val="es-AR"/>
-        </w:rPr>
-      </w:pPr>
-      <w:r>
-        <w:rPr>
-          <w:lang w:val="es-AR"/>
-        </w:rPr>
-        <w:t>A0 – Presión (en Placa)</w:t>
-      </w:r>
-    </w:p>
-    <w:p>
-      <w:pPr>
-        <w:rPr>
-          <w:lang w:val="es-AR"/>
-        </w:rPr>
-      </w:pPr>
-      <w:r>
-        <w:rPr>
-          <w:lang w:val="es-AR"/>
-        </w:rPr>
-        <w:t>A1 - NC</w:t>
-      </w:r>
-    </w:p>
-    <w:p>
-      <w:pPr>
-        <w:rPr>
-          <w:lang w:val="es-AR"/>
-        </w:rPr>
-      </w:pPr>
-      <w:r>
-        <w:rPr>
-          <w:lang w:val="es-AR"/>
-        </w:rPr>
-        <w:t>A2 – MPX –VREF (5V a 1V1)</w:t>
-      </w:r>
-    </w:p>
-    <w:p>
-      <w:pPr>
-        <w:rPr>
-          <w:lang w:val="es-AR"/>
-        </w:rPr>
-      </w:pPr>
-      <w:r>
-        <w:rPr>
-          <w:lang w:val="es-AR"/>
-        </w:rPr>
-        <w:t>A3 -  Presi</w:t>
-      </w:r>
-      <w:r>
-        <w:rPr>
-          <w:lang w:val="es-AR"/>
-        </w:rPr>
-        <w:t>ó</w:t>
-      </w:r>
-      <w:r>
-        <w:rPr>
-          <w:lang w:val="es-AR"/>
-        </w:rPr>
-        <w:t>n (si se usa)</w:t>
-      </w:r>
-    </w:p>
-    <w:p>
-      <w:pPr>
-        <w:rPr>
-          <w:lang w:val="es-AR"/>
-        </w:rPr>
-      </w:pPr>
-      <w:r>
-        <w:rPr>
-          <w:lang w:val="es-AR"/>
-        </w:rPr>
-        <w:t xml:space="preserve">A4 – Pin </w:t>
-      </w:r>
-      <w:proofErr w:type="spellStart"/>
-      <w:r>
-        <w:rPr>
-          <w:lang w:val="es-AR"/>
-        </w:rPr>
-        <w:t>Bat</w:t>
-      </w:r>
-      <w:proofErr w:type="spellEnd"/>
-      <w:r>
-        <w:rPr>
-          <w:lang w:val="es-AR"/>
-        </w:rPr>
-        <w:t xml:space="preserve"> </w:t>
-      </w:r>
-      <w:proofErr w:type="spellStart"/>
-      <w:r>
-        <w:rPr>
-          <w:lang w:val="es-AR"/>
-        </w:rPr>
-        <w:t>Level</w:t>
-      </w:r>
-      <w:proofErr w:type="spellEnd"/>
-    </w:p>
-    <w:p>
-      <w:pPr>
-        <w:rPr>
-          <w:lang w:val="es-AR"/>
-        </w:rPr>
-      </w:pPr>
-    </w:p>
-    <w:p>
-      <w:pPr>
-        <w:rPr>
-          <w:lang w:val="es-AR"/>
-        </w:rPr>
-      </w:pPr>
-      <w:r>
-        <w:rPr>
-          <w:lang w:val="es-AR"/>
-        </w:rPr>
-        <w:t xml:space="preserve">Para el corte de </w:t>
-      </w:r>
-      <w:proofErr w:type="spellStart"/>
-      <w:r>
-        <w:rPr>
-          <w:lang w:val="es-AR"/>
-        </w:rPr>
-        <w:t>erengia</w:t>
-      </w:r>
-      <w:proofErr w:type="spellEnd"/>
-      <w:r>
-        <w:rPr>
-          <w:lang w:val="es-AR"/>
-        </w:rPr>
-        <w:t xml:space="preserve"> hay 3 resistencias en serie:</w:t>
-      </w:r>
-    </w:p>
-    <w:p>
-      <w:pPr>
-        <w:rPr>
-          <w:lang w:val="es-AR"/>
-        </w:rPr>
-      </w:pPr>
-    </w:p>
-    <w:p>
-      <w:pPr>
-        <w:rPr>
-          <w:lang w:val="es-AR"/>
-        </w:rPr>
-      </w:pPr>
-      <w:r>
-        <w:rPr>
-          <w:lang w:val="es-AR"/>
-        </w:rPr>
-        <w:t>R1: 470-220-120=810</w:t>
-      </w:r>
-    </w:p>
-    <w:p>
-      <w:pPr>
-        <w:rPr>
-          <w:lang w:val="es-AR"/>
-        </w:rPr>
-      </w:pPr>
-      <w:r>
-        <w:rPr>
-          <w:lang w:val="es-AR"/>
-        </w:rPr>
-        <w:t>R2: 470</w:t>
-      </w:r>
-    </w:p>
-    <w:p>
-      <w:pPr>
-        <w:rPr>
-          <w:lang w:val="es-AR"/>
-        </w:rPr>
-      </w:pPr>
-    </w:p>
-    <w:p>
-      <w:pPr>
-        <w:rPr>
-          <w:lang w:val="es-AR"/>
-        </w:rPr>
-      </w:pPr>
-      <w:r>
-        <w:rPr>
-          <w:lang w:val="es-AR"/>
-        </w:rPr>
-        <w:t>R1/(R1+R2)=0.36</w:t>
+      <w:r>
+        <w:rPr>
+          <w:noProof/>
+          <w:lang w:val="es-AR" w:eastAsia="es-AR"/>
+        </w:rPr>
+        <w:lastRenderedPageBreak/>
+        <w:drawing>
+          <wp:inline distT="0" distB="0" distL="0" distR="0" wp14:anchorId="74210AA6" wp14:editId="20DC9DBE">
+            <wp:extent cx="5400040" cy="2994660"/>
+            <wp:effectExtent l="0" t="0" r="0" b="0"/>
+            <wp:docPr id="4" name="Picture 4"/>
+            <wp:cNvGraphicFramePr>
+              <a:graphicFrameLocks xmlns:a="http://schemas.openxmlformats.org/drawingml/2006/main" noChangeAspect="1"/>
+            </wp:cNvGraphicFramePr>
+            <a:graphic xmlns:a="http://schemas.openxmlformats.org/drawingml/2006/main">
+              <a:graphicData uri="http://schemas.openxmlformats.org/drawingml/2006/picture">
+                <pic:pic xmlns:pic="http://schemas.openxmlformats.org/drawingml/2006/picture">
+                  <pic:nvPicPr>
+                    <pic:cNvPr id="1" name=""/>
+                    <pic:cNvPicPr/>
+                  </pic:nvPicPr>
+                  <pic:blipFill>
+                    <a:blip r:embed="rId8"/>
+                    <a:stretch>
+                      <a:fillRect/>
+                    </a:stretch>
+                  </pic:blipFill>
+                  <pic:spPr>
+                    <a:xfrm>
+                      <a:off x="0" y="0"/>
+                      <a:ext cx="5400040" cy="2994660"/>
+                    </a:xfrm>
+                    <a:prstGeom prst="rect">
+                      <a:avLst/>
+                    </a:prstGeom>
+                  </pic:spPr>
+                </pic:pic>
+              </a:graphicData>
+            </a:graphic>
+          </wp:inline>
+        </w:drawing>
       </w:r>
     </w:p>
     <w:sectPr>

</xml_diff>